<commit_message>
399858: [Documentation] Papyrus shall have an embedded documentation https://bugs.eclipse.org/bugs/show_bug.cgi?id=399858
</commit_message>
<xml_diff>
--- a/plugins/infra/org.eclipse.papyrus.infra.newchild/docs/NewChildDevelopperDoc.docx
+++ b/plugins/infra/org.eclipse.papyrus.infra.newchild/docs/NewChildDevelopperDoc.docx
@@ -2,8 +2,8 @@
 <file path=word/document.xml><?xml version="1.0" encoding="utf-8"?>
 <w:document xmlns:wpc="http://schemas.microsoft.com/office/word/2010/wordprocessingCanvas" xmlns:mc="http://schemas.openxmlformats.org/markup-compatibility/2006" xmlns:o="urn:schemas-microsoft-com:office:office" xmlns:r="http://schemas.openxmlformats.org/officeDocument/2006/relationships" xmlns:m="http://schemas.openxmlformats.org/officeDocument/2006/math" xmlns:v="urn:schemas-microsoft-com:vml" xmlns:wp14="http://schemas.microsoft.com/office/word/2010/wordprocessingDrawing" xmlns:wp="http://schemas.openxmlformats.org/drawingml/2006/wordprocessingDrawing" xmlns:w10="urn:schemas-microsoft-com:office:word" xmlns:w="http://schemas.openxmlformats.org/wordprocessingml/2006/main" xmlns:w14="http://schemas.microsoft.com/office/word/2010/wordml" xmlns:wpg="http://schemas.microsoft.com/office/word/2010/wordprocessingGroup" xmlns:wpi="http://schemas.microsoft.com/office/word/2010/wordprocessingInk" xmlns:wne="http://schemas.microsoft.com/office/word/2006/wordml" xmlns:wps="http://schemas.microsoft.com/office/word/2010/wordprocessingShape" mc:Ignorable="w14 wp14">
   <w:body>
-    <w:bookmarkStart w:id="0" w:name="OLE_LINK2" w:displacedByCustomXml="next"/>
-    <w:bookmarkStart w:id="1" w:name="OLE_LINK1" w:displacedByCustomXml="next"/>
+    <w:bookmarkStart w:id="0" w:name="OLE_LINK1" w:displacedByCustomXml="next"/>
+    <w:bookmarkStart w:id="1" w:name="OLE_LINK2" w:displacedByCustomXml="next"/>
     <w:sdt>
       <w:sdtPr>
         <w:rPr>
@@ -1595,7 +1595,6 @@
           <w:lang w:val="en-US"/>
         </w:rPr>
       </w:pPr>
-      <w:proofErr w:type="spellStart"/>
       <w:r>
         <w:rPr>
           <w:b/>
@@ -1603,7 +1602,6 @@
         </w:rPr>
         <w:t>AddNewChild</w:t>
       </w:r>
-      <w:proofErr w:type="spellEnd"/>
       <w:r>
         <w:rPr>
           <w:lang w:val="en-US"/>
@@ -1646,7 +1644,6 @@
           <w:lang w:val="en-US"/>
         </w:rPr>
       </w:pPr>
-      <w:proofErr w:type="spellStart"/>
       <w:r>
         <w:rPr>
           <w:b/>
@@ -1654,7 +1651,6 @@
         </w:rPr>
         <w:t>HideElement</w:t>
       </w:r>
-      <w:proofErr w:type="spellEnd"/>
       <w:r>
         <w:rPr>
           <w:lang w:val="en-US"/>
@@ -1666,21 +1662,7 @@
         <w:rPr>
           <w:lang w:val="en-US"/>
         </w:rPr>
-        <w:t xml:space="preserve">not display all UML or </w:t>
-      </w:r>
-      <w:proofErr w:type="spellStart"/>
-      <w:r>
-        <w:rPr>
-          <w:lang w:val="en-US"/>
-        </w:rPr>
-        <w:t>SysML</w:t>
-      </w:r>
-      <w:proofErr w:type="spellEnd"/>
-      <w:r>
-        <w:rPr>
-          <w:lang w:val="en-US"/>
-        </w:rPr>
-        <w:t xml:space="preserve"> </w:t>
+        <w:t xml:space="preserve">not display all UML or SysML </w:t>
       </w:r>
       <w:r>
         <w:rPr>
@@ -1706,7 +1688,6 @@
           <w:lang w:val="en-US"/>
         </w:rPr>
       </w:pPr>
-      <w:proofErr w:type="spellStart"/>
       <w:r>
         <w:rPr>
           <w:b/>
@@ -1714,7 +1695,6 @@
         </w:rPr>
         <w:t>newChildFromProfile</w:t>
       </w:r>
-      <w:proofErr w:type="spellEnd"/>
       <w:r>
         <w:rPr>
           <w:lang w:val="en-US"/>
@@ -1740,7 +1720,6 @@
           <w:lang w:val="en-US"/>
         </w:rPr>
       </w:pPr>
-      <w:proofErr w:type="spellStart"/>
       <w:r>
         <w:rPr>
           <w:b/>
@@ -1748,7 +1727,6 @@
         </w:rPr>
         <w:t>newChildMenuDisplay</w:t>
       </w:r>
-      <w:proofErr w:type="spellEnd"/>
       <w:r>
         <w:rPr>
           <w:lang w:val="en-US"/>
@@ -1780,7 +1758,6 @@
           <w:lang w:val="en-US"/>
         </w:rPr>
       </w:pPr>
-      <w:proofErr w:type="spellStart"/>
       <w:r>
         <w:rPr>
           <w:b/>
@@ -1788,7 +1765,6 @@
         </w:rPr>
         <w:t>RoleAndElementCreation</w:t>
       </w:r>
-      <w:proofErr w:type="spellEnd"/>
       <w:r>
         <w:rPr>
           <w:lang w:val="en-US"/>
@@ -1800,27 +1776,13 @@
         <w:rPr>
           <w:lang w:val="en-US"/>
         </w:rPr>
-        <w:t xml:space="preserve"> </w:t>
-      </w:r>
-      <w:proofErr w:type="gramStart"/>
-      <w:r>
-        <w:rPr>
-          <w:lang w:val="en-US"/>
-        </w:rPr>
-        <w:t xml:space="preserve">several </w:t>
-      </w:r>
-      <w:r>
-        <w:rPr>
-          <w:lang w:val="en-US"/>
-        </w:rPr>
-        <w:t xml:space="preserve"> roles</w:t>
-      </w:r>
-      <w:proofErr w:type="gramEnd"/>
-      <w:r>
-        <w:rPr>
-          <w:lang w:val="en-US"/>
-        </w:rPr>
-        <w:t xml:space="preserve"> for a container, P</w:t>
+        <w:t xml:space="preserve"> several </w:t>
+      </w:r>
+      <w:r>
+        <w:rPr>
+          <w:lang w:val="en-US"/>
+        </w:rPr>
+        <w:t xml:space="preserve"> roles for a container, P</w:t>
       </w:r>
       <w:r>
         <w:rPr>
@@ -1939,27 +1901,14 @@
       <w:r>
         <w:t xml:space="preserve">Figure </w:t>
       </w:r>
-      <w:r>
-        <w:fldChar w:fldCharType="begin"/>
-      </w:r>
-      <w:r>
-        <w:instrText xml:space="preserve"> SEQ Figure \* ARABIC </w:instrText>
-      </w:r>
-      <w:r>
-        <w:fldChar w:fldCharType="separate"/>
-      </w:r>
-      <w:r>
-        <w:rPr>
-          <w:noProof/>
-        </w:rPr>
-        <w:t>1</w:t>
-      </w:r>
-      <w:r>
-        <w:rPr>
-          <w:noProof/>
-        </w:rPr>
-        <w:fldChar w:fldCharType="end"/>
-      </w:r>
+      <w:fldSimple w:instr=" SEQ Figure \* ARABIC ">
+        <w:r>
+          <w:rPr>
+            <w:noProof/>
+          </w:rPr>
+          <w:t>1</w:t>
+        </w:r>
+      </w:fldSimple>
       <w:r>
         <w:t>: Use Cases</w:t>
       </w:r>
@@ -1972,7 +1921,6 @@
         </w:rPr>
       </w:pPr>
       <w:bookmarkStart w:id="5" w:name="_Toc373141926"/>
-      <w:proofErr w:type="spellStart"/>
       <w:r>
         <w:rPr>
           <w:lang w:val="en-US"/>
@@ -1980,39 +1928,57 @@
         <w:t>UseCreateMenu</w:t>
       </w:r>
       <w:bookmarkEnd w:id="5"/>
-      <w:proofErr w:type="spellEnd"/>
-    </w:p>
-    <w:p>
-      <w:pPr>
-        <w:rPr>
-          <w:lang w:val="en-US"/>
-        </w:rPr>
-      </w:pPr>
-      <w:r>
-        <w:rPr>
-          <w:lang w:val="en-US"/>
-        </w:rPr>
-        <w:t>The Papyrus user uses this functionality form the model explorer in order to create elements in the model.</w:t>
-      </w:r>
-    </w:p>
-    <w:p>
-      <w:pPr>
-        <w:rPr>
-          <w:lang w:val="en-US"/>
-        </w:rPr>
-      </w:pPr>
-      <w:r>
-        <w:rPr>
-          <w:lang w:val="en-US"/>
-        </w:rPr>
-        <w:t>All this menus are based on a model: “</w:t>
-      </w:r>
-      <w:proofErr w:type="spellStart"/>
-      <w:r>
-        <w:rPr>
-          <w:lang w:val="en-US"/>
-        </w:rPr>
-        <w:t>ElementCreation</w:t>
+    </w:p>
+    <w:p>
+      <w:pPr>
+        <w:rPr>
+          <w:lang w:val="en-US"/>
+        </w:rPr>
+      </w:pPr>
+      <w:r>
+        <w:rPr>
+          <w:lang w:val="en-US"/>
+        </w:rPr>
+        <w:t>The Papyrus</w:t>
+      </w:r>
+      <w:r>
+        <w:rPr>
+          <w:lang w:val="en-US"/>
+        </w:rPr>
+        <w:t xml:space="preserve"> user uses this functionality f</w:t>
+      </w:r>
+      <w:r>
+        <w:rPr>
+          <w:lang w:val="en-US"/>
+        </w:rPr>
+        <w:t>r</w:t>
+      </w:r>
+      <w:r>
+        <w:rPr>
+          <w:lang w:val="en-US"/>
+        </w:rPr>
+        <w:t>o</w:t>
+      </w:r>
+      <w:bookmarkStart w:id="6" w:name="_GoBack"/>
+      <w:bookmarkEnd w:id="6"/>
+      <w:r>
+        <w:rPr>
+          <w:lang w:val="en-US"/>
+        </w:rPr>
+        <w:t>m the model explorer in order to create elements in the model.</w:t>
+      </w:r>
+    </w:p>
+    <w:p>
+      <w:pPr>
+        <w:rPr>
+          <w:lang w:val="en-US"/>
+        </w:rPr>
+      </w:pPr>
+      <w:r>
+        <w:rPr>
+          <w:lang w:val="en-US"/>
+        </w:rPr>
+        <w:t>All this menus are based on a model: “ElementCreation</w:t>
       </w:r>
       <w:r>
         <w:rPr>
@@ -2024,14 +1990,7 @@
         <w:rPr>
           <w:lang w:val="en-US"/>
         </w:rPr>
-        <w:t>Model</w:t>
-      </w:r>
-      <w:proofErr w:type="spellEnd"/>
-      <w:r>
-        <w:rPr>
-          <w:lang w:val="en-US"/>
-        </w:rPr>
-        <w:t>”.</w:t>
+        <w:t>Model”.</w:t>
       </w:r>
     </w:p>
     <w:p>
@@ -2041,22 +2000,14 @@
           <w:lang w:val="en-US"/>
         </w:rPr>
       </w:pPr>
-      <w:bookmarkStart w:id="6" w:name="_Toc373141927"/>
-      <w:r>
-        <w:rPr>
-          <w:lang w:val="en-US"/>
-        </w:rPr>
-        <w:t xml:space="preserve">Create or modify </w:t>
-      </w:r>
-      <w:proofErr w:type="spellStart"/>
-      <w:r>
-        <w:rPr>
-          <w:lang w:val="en-US"/>
-        </w:rPr>
-        <w:t>ElementCreationModel</w:t>
-      </w:r>
-      <w:bookmarkEnd w:id="6"/>
-      <w:proofErr w:type="spellEnd"/>
+      <w:bookmarkStart w:id="7" w:name="_Toc373141927"/>
+      <w:r>
+        <w:rPr>
+          <w:lang w:val="en-US"/>
+        </w:rPr>
+        <w:t>Create or modify ElementCreationModel</w:t>
+      </w:r>
+      <w:bookmarkEnd w:id="7"/>
     </w:p>
     <w:p>
       <w:pPr>
@@ -2092,47 +2043,26 @@
           <w:lang w:val="en-US"/>
         </w:rPr>
       </w:pPr>
-      <w:bookmarkStart w:id="7" w:name="_Toc373141928"/>
-      <w:r>
-        <w:rPr>
-          <w:lang w:val="en-US"/>
-        </w:rPr>
-        <w:t>Generate "</w:t>
-      </w:r>
-      <w:proofErr w:type="spellStart"/>
-      <w:r>
-        <w:rPr>
-          <w:lang w:val="en-US"/>
-        </w:rPr>
-        <w:t>ElementCreationModel</w:t>
-      </w:r>
-      <w:proofErr w:type="spellEnd"/>
-      <w:r>
-        <w:rPr>
-          <w:lang w:val="en-US"/>
-        </w:rPr>
-        <w:t>" from a profile</w:t>
-      </w:r>
-      <w:bookmarkEnd w:id="7"/>
-    </w:p>
-    <w:p>
-      <w:pPr>
-        <w:rPr>
-          <w:lang w:val="en-US"/>
-        </w:rPr>
-      </w:pPr>
-      <w:r>
-        <w:rPr>
-          <w:lang w:val="en-US"/>
-        </w:rPr>
-        <w:t xml:space="preserve">From a stereotyped profile, a model of element type and an </w:t>
-      </w:r>
-      <w:proofErr w:type="spellStart"/>
-      <w:r>
-        <w:rPr>
-          <w:lang w:val="en-US"/>
-        </w:rPr>
-        <w:t>ElementCreation</w:t>
+      <w:bookmarkStart w:id="8" w:name="_Toc373141928"/>
+      <w:r>
+        <w:rPr>
+          <w:lang w:val="en-US"/>
+        </w:rPr>
+        <w:t>Generate "ElementCreationModel" from a profile</w:t>
+      </w:r>
+      <w:bookmarkEnd w:id="8"/>
+    </w:p>
+    <w:p>
+      <w:pPr>
+        <w:rPr>
+          <w:lang w:val="en-US"/>
+        </w:rPr>
+      </w:pPr>
+      <w:r>
+        <w:rPr>
+          <w:lang w:val="en-US"/>
+        </w:rPr>
+        <w:t>From a stereotyped profile, a model of element type and an ElementCreation</w:t>
       </w:r>
       <w:r>
         <w:rPr>
@@ -2144,14 +2074,7 @@
         <w:rPr>
           <w:lang w:val="en-US"/>
         </w:rPr>
-        <w:t>Model</w:t>
-      </w:r>
-      <w:proofErr w:type="spellEnd"/>
-      <w:r>
-        <w:rPr>
-          <w:lang w:val="en-US"/>
-        </w:rPr>
-        <w:t xml:space="preserve"> can be generated.</w:t>
+        <w:t>Model can be generated.</w:t>
       </w:r>
     </w:p>
     <w:p>
@@ -2161,14 +2084,14 @@
           <w:lang w:val="en-US"/>
         </w:rPr>
       </w:pPr>
-      <w:bookmarkStart w:id="8" w:name="_Toc373141929"/>
+      <w:bookmarkStart w:id="9" w:name="_Toc373141929"/>
       <w:r>
         <w:rPr>
           <w:lang w:val="en-US"/>
         </w:rPr>
         <w:t>Hide, change order or add submenus</w:t>
       </w:r>
-      <w:bookmarkEnd w:id="8"/>
+      <w:bookmarkEnd w:id="9"/>
     </w:p>
     <w:p>
       <w:pPr>
@@ -2190,28 +2113,14 @@
           <w:lang w:val="en-US"/>
         </w:rPr>
       </w:pPr>
-      <w:bookmarkStart w:id="9" w:name="_Toc373141930"/>
-      <w:r>
-        <w:rPr>
-          <w:lang w:val="en-US"/>
-        </w:rPr>
-        <w:t xml:space="preserve">Create or modify </w:t>
-      </w:r>
-      <w:proofErr w:type="spellStart"/>
-      <w:r>
-        <w:rPr>
-          <w:lang w:val="en-US"/>
-        </w:rPr>
-        <w:t>ElementCreationModel</w:t>
-      </w:r>
-      <w:proofErr w:type="spellEnd"/>
-      <w:r>
-        <w:rPr>
-          <w:lang w:val="en-US"/>
-        </w:rPr>
-        <w:t xml:space="preserve"> at runtime thanks to a GUI</w:t>
-      </w:r>
-      <w:bookmarkEnd w:id="9"/>
+      <w:bookmarkStart w:id="10" w:name="_Toc373141930"/>
+      <w:r>
+        <w:rPr>
+          <w:lang w:val="en-US"/>
+        </w:rPr>
+        <w:t>Create or modify ElementCreationModel at runtime thanks to a GUI</w:t>
+      </w:r>
+      <w:bookmarkEnd w:id="10"/>
     </w:p>
     <w:p>
       <w:pPr>
@@ -2225,39 +2134,17 @@
         </w:rPr>
         <w:t xml:space="preserve">The User can edit the </w:t>
       </w:r>
-      <w:proofErr w:type="spellStart"/>
-      <w:r>
-        <w:rPr>
-          <w:lang w:val="en-US"/>
-        </w:rPr>
-        <w:t>ElementCreationMenuModel</w:t>
-      </w:r>
-      <w:proofErr w:type="spellEnd"/>
-      <w:r>
-        <w:rPr>
-          <w:lang w:val="en-US"/>
-        </w:rPr>
-        <w:t xml:space="preserve"> </w:t>
-      </w:r>
-      <w:r>
-        <w:rPr>
-          <w:lang w:val="en-US"/>
-        </w:rPr>
-        <w:t xml:space="preserve">and the </w:t>
-      </w:r>
-      <w:proofErr w:type="spellStart"/>
-      <w:r>
-        <w:rPr>
-          <w:lang w:val="en-US"/>
-        </w:rPr>
-        <w:t>elementType</w:t>
-      </w:r>
-      <w:proofErr w:type="spellEnd"/>
-      <w:r>
-        <w:rPr>
-          <w:lang w:val="en-US"/>
-        </w:rPr>
-        <w:t xml:space="preserve"> model by using a GUI as the palette functionality</w:t>
+      <w:r>
+        <w:rPr>
+          <w:lang w:val="en-US"/>
+        </w:rPr>
+        <w:t xml:space="preserve">ElementCreationMenuModel </w:t>
+      </w:r>
+      <w:r>
+        <w:rPr>
+          <w:lang w:val="en-US"/>
+        </w:rPr>
+        <w:t>and the elementType model by using a GUI as the palette functionality</w:t>
       </w:r>
     </w:p>
     <w:p>
@@ -2267,7 +2154,7 @@
           <w:lang w:val="en-US"/>
         </w:rPr>
       </w:pPr>
-      <w:bookmarkStart w:id="10" w:name="_Toc373141932"/>
+      <w:bookmarkStart w:id="11" w:name="_Toc373141932"/>
       <w:r>
         <w:rPr>
           <w:lang w:val="en-US"/>
@@ -2286,7 +2173,7 @@
         </w:rPr>
         <w:t>al</w:t>
       </w:r>
-      <w:bookmarkEnd w:id="10"/>
+      <w:bookmarkEnd w:id="11"/>
     </w:p>
     <w:p>
       <w:pPr>
@@ -2360,14 +2247,12 @@
           <w:lang w:val="en-US"/>
         </w:rPr>
       </w:pPr>
-      <w:proofErr w:type="spellStart"/>
       <w:r>
         <w:rPr>
           <w:lang w:val="en-US"/>
         </w:rPr>
         <w:t>org.eclipse.papyrus.infra.newchild</w:t>
       </w:r>
-      <w:proofErr w:type="spellEnd"/>
     </w:p>
     <w:p>
       <w:pPr>
@@ -2381,35 +2266,7 @@
         <w:rPr>
           <w:lang w:val="en-US"/>
         </w:rPr>
-        <w:t xml:space="preserve">It has in charge to provide and construct </w:t>
-      </w:r>
-      <w:proofErr w:type="spellStart"/>
-      <w:r>
-        <w:rPr>
-          <w:lang w:val="en-US"/>
-        </w:rPr>
-        <w:t>swt.Menu</w:t>
-      </w:r>
-      <w:proofErr w:type="spellEnd"/>
-      <w:r>
-        <w:rPr>
-          <w:lang w:val="en-US"/>
-        </w:rPr>
-        <w:t xml:space="preserve"> from the </w:t>
-      </w:r>
-      <w:proofErr w:type="spellStart"/>
-      <w:r>
-        <w:rPr>
-          <w:lang w:val="en-US"/>
-        </w:rPr>
-        <w:t>ecore</w:t>
-      </w:r>
-      <w:proofErr w:type="spellEnd"/>
-      <w:r>
-        <w:rPr>
-          <w:lang w:val="en-US"/>
-        </w:rPr>
-        <w:t xml:space="preserve"> model. To do that the developer has to:</w:t>
+        <w:t>It has in charge to provide and construct swt.Menu from the ecore model. To do that the developer has to:</w:t>
       </w:r>
     </w:p>
     <w:p>
@@ -2427,21 +2284,7 @@
         <w:rPr>
           <w:lang w:val="en-US"/>
         </w:rPr>
-        <w:t xml:space="preserve">instantiate a </w:t>
-      </w:r>
-      <w:proofErr w:type="spellStart"/>
-      <w:r>
-        <w:rPr>
-          <w:lang w:val="en-US"/>
-        </w:rPr>
-        <w:t>CreationMenuFactory</w:t>
-      </w:r>
-      <w:proofErr w:type="spellEnd"/>
-      <w:r>
-        <w:rPr>
-          <w:lang w:val="en-US"/>
-        </w:rPr>
-        <w:t xml:space="preserve">, </w:t>
+        <w:t xml:space="preserve">instantiate a CreationMenuFactory, </w:t>
       </w:r>
     </w:p>
     <w:p>
@@ -2476,7 +2319,6 @@
           <w:lang w:val="en-US"/>
         </w:rPr>
       </w:pPr>
-      <w:proofErr w:type="spellStart"/>
       <w:r>
         <w:rPr>
           <w:rFonts w:ascii="Consolas" w:hAnsi="Consolas" w:cs="Consolas"/>
@@ -2485,20 +2327,8 @@
           <w:szCs w:val="20"/>
           <w:lang w:val="en-US"/>
         </w:rPr>
-        <w:t>CreationMenuFactory</w:t>
-      </w:r>
-      <w:proofErr w:type="spellEnd"/>
-      <w:r>
-        <w:rPr>
-          <w:rFonts w:ascii="Consolas" w:hAnsi="Consolas" w:cs="Consolas"/>
-          <w:color w:val="000000"/>
-          <w:sz w:val="20"/>
-          <w:szCs w:val="20"/>
-          <w:lang w:val="en-US"/>
-        </w:rPr>
-        <w:t xml:space="preserve"> </w:t>
-      </w:r>
-      <w:proofErr w:type="spellStart"/>
+        <w:t xml:space="preserve">CreationMenuFactory </w:t>
+      </w:r>
       <w:r>
         <w:rPr>
           <w:rFonts w:ascii="Consolas" w:hAnsi="Consolas" w:cs="Consolas"/>
@@ -2509,7 +2339,6 @@
         </w:rPr>
         <w:t>creationMenuFactory</w:t>
       </w:r>
-      <w:proofErr w:type="spellEnd"/>
       <w:r>
         <w:rPr>
           <w:rFonts w:ascii="Consolas" w:hAnsi="Consolas" w:cs="Consolas"/>
@@ -2540,33 +2369,8 @@
           <w:szCs w:val="20"/>
           <w:lang w:val="en-US"/>
         </w:rPr>
-        <w:t xml:space="preserve"> </w:t>
-      </w:r>
-      <w:proofErr w:type="spellStart"/>
-      <w:proofErr w:type="gramStart"/>
-      <w:r>
-        <w:rPr>
-          <w:rFonts w:ascii="Consolas" w:hAnsi="Consolas" w:cs="Consolas"/>
-          <w:color w:val="000000"/>
-          <w:sz w:val="20"/>
-          <w:szCs w:val="20"/>
-          <w:lang w:val="en-US"/>
-        </w:rPr>
-        <w:t>CreationMenuFactory</w:t>
-      </w:r>
-      <w:proofErr w:type="spellEnd"/>
-      <w:r>
-        <w:rPr>
-          <w:rFonts w:ascii="Consolas" w:hAnsi="Consolas" w:cs="Consolas"/>
-          <w:color w:val="000000"/>
-          <w:sz w:val="20"/>
-          <w:szCs w:val="20"/>
-          <w:lang w:val="en-US"/>
-        </w:rPr>
-        <w:t>(</w:t>
-      </w:r>
-      <w:proofErr w:type="spellStart"/>
-      <w:proofErr w:type="gramEnd"/>
+        <w:t xml:space="preserve"> CreationMenuFactory(</w:t>
+      </w:r>
       <w:r>
         <w:rPr>
           <w:rFonts w:ascii="Consolas" w:hAnsi="Consolas" w:cs="Consolas"/>
@@ -2577,7 +2381,6 @@
         </w:rPr>
         <w:t>editingDomain</w:t>
       </w:r>
-      <w:proofErr w:type="spellEnd"/>
       <w:r>
         <w:rPr>
           <w:rFonts w:ascii="Consolas" w:hAnsi="Consolas" w:cs="Consolas"/>
@@ -2622,8 +2425,18 @@
           <w:lang w:val="en-US"/>
         </w:rPr>
         <w:tab/>
-      </w:r>
-      <w:proofErr w:type="spellStart"/>
+        <w:t xml:space="preserve">ArrayList&lt;Folder&gt; </w:t>
+      </w:r>
+      <w:r>
+        <w:rPr>
+          <w:rFonts w:ascii="Consolas" w:hAnsi="Consolas" w:cs="Consolas"/>
+          <w:color w:val="6A3E3E"/>
+          <w:sz w:val="20"/>
+          <w:szCs w:val="20"/>
+          <w:lang w:val="en-US"/>
+        </w:rPr>
+        <w:t>folders</w:t>
+      </w:r>
       <w:r>
         <w:rPr>
           <w:rFonts w:ascii="Consolas" w:hAnsi="Consolas" w:cs="Consolas"/>
@@ -2632,9 +2445,18 @@
           <w:szCs w:val="20"/>
           <w:lang w:val="en-US"/>
         </w:rPr>
-        <w:t>ArrayList</w:t>
-      </w:r>
-      <w:proofErr w:type="spellEnd"/>
+        <w:t xml:space="preserve">= </w:t>
+      </w:r>
+      <w:r>
+        <w:rPr>
+          <w:rFonts w:ascii="Consolas" w:hAnsi="Consolas" w:cs="Consolas"/>
+          <w:color w:val="0000C0"/>
+          <w:sz w:val="20"/>
+          <w:szCs w:val="20"/>
+          <w:lang w:val="en-US"/>
+        </w:rPr>
+        <w:t>creationMenuRegistry</w:t>
+      </w:r>
       <w:r>
         <w:rPr>
           <w:rFonts w:ascii="Consolas" w:hAnsi="Consolas" w:cs="Consolas"/>
@@ -2643,71 +2465,7 @@
           <w:szCs w:val="20"/>
           <w:lang w:val="en-US"/>
         </w:rPr>
-        <w:t xml:space="preserve">&lt;Folder&gt; </w:t>
-      </w:r>
-      <w:r>
-        <w:rPr>
-          <w:rFonts w:ascii="Consolas" w:hAnsi="Consolas" w:cs="Consolas"/>
-          <w:color w:val="6A3E3E"/>
-          <w:sz w:val="20"/>
-          <w:szCs w:val="20"/>
-          <w:lang w:val="en-US"/>
-        </w:rPr>
-        <w:t>folders</w:t>
-      </w:r>
-      <w:r>
-        <w:rPr>
-          <w:rFonts w:ascii="Consolas" w:hAnsi="Consolas" w:cs="Consolas"/>
-          <w:color w:val="000000"/>
-          <w:sz w:val="20"/>
-          <w:szCs w:val="20"/>
-          <w:lang w:val="en-US"/>
-        </w:rPr>
-        <w:t xml:space="preserve">= </w:t>
-      </w:r>
-      <w:proofErr w:type="spellStart"/>
-      <w:proofErr w:type="gramStart"/>
-      <w:r>
-        <w:rPr>
-          <w:rFonts w:ascii="Consolas" w:hAnsi="Consolas" w:cs="Consolas"/>
-          <w:color w:val="0000C0"/>
-          <w:sz w:val="20"/>
-          <w:szCs w:val="20"/>
-          <w:lang w:val="en-US"/>
-        </w:rPr>
-        <w:t>creationMenuRegistry</w:t>
-      </w:r>
-      <w:r>
-        <w:rPr>
-          <w:rFonts w:ascii="Consolas" w:hAnsi="Consolas" w:cs="Consolas"/>
-          <w:color w:val="000000"/>
-          <w:sz w:val="20"/>
-          <w:szCs w:val="20"/>
-          <w:lang w:val="en-US"/>
-        </w:rPr>
-        <w:t>.getRootFolder</w:t>
-      </w:r>
-      <w:proofErr w:type="spellEnd"/>
-      <w:r>
-        <w:rPr>
-          <w:rFonts w:ascii="Consolas" w:hAnsi="Consolas" w:cs="Consolas"/>
-          <w:color w:val="000000"/>
-          <w:sz w:val="20"/>
-          <w:szCs w:val="20"/>
-          <w:lang w:val="en-US"/>
-        </w:rPr>
-        <w:t>(</w:t>
-      </w:r>
-      <w:proofErr w:type="gramEnd"/>
-      <w:r>
-        <w:rPr>
-          <w:rFonts w:ascii="Consolas" w:hAnsi="Consolas" w:cs="Consolas"/>
-          <w:color w:val="000000"/>
-          <w:sz w:val="20"/>
-          <w:szCs w:val="20"/>
-          <w:lang w:val="en-US"/>
-        </w:rPr>
-        <w:t>);</w:t>
+        <w:t>.getRootFolder();</w:t>
       </w:r>
     </w:p>
     <w:p>
@@ -2745,7 +2503,6 @@
         <w:tab/>
         <w:t xml:space="preserve">Iterator&lt;Folder&gt; </w:t>
       </w:r>
-      <w:proofErr w:type="spellStart"/>
       <w:r>
         <w:rPr>
           <w:rFonts w:ascii="Consolas" w:hAnsi="Consolas" w:cs="Consolas"/>
@@ -2756,7 +2513,6 @@
         </w:rPr>
         <w:t>iterFolder</w:t>
       </w:r>
-      <w:proofErr w:type="spellEnd"/>
       <w:r>
         <w:rPr>
           <w:rFonts w:ascii="Consolas" w:hAnsi="Consolas" w:cs="Consolas"/>
@@ -2767,8 +2523,6 @@
         </w:rPr>
         <w:t xml:space="preserve">= </w:t>
       </w:r>
-      <w:proofErr w:type="spellStart"/>
-      <w:proofErr w:type="gramStart"/>
       <w:r>
         <w:rPr>
           <w:rFonts w:ascii="Consolas" w:hAnsi="Consolas" w:cs="Consolas"/>
@@ -2787,29 +2541,7 @@
           <w:szCs w:val="20"/>
           <w:lang w:val="en-US"/>
         </w:rPr>
-        <w:t>.iterator</w:t>
-      </w:r>
-      <w:proofErr w:type="spellEnd"/>
-      <w:r>
-        <w:rPr>
-          <w:rFonts w:ascii="Consolas" w:hAnsi="Consolas" w:cs="Consolas"/>
-          <w:color w:val="000000"/>
-          <w:sz w:val="20"/>
-          <w:szCs w:val="20"/>
-          <w:lang w:val="en-US"/>
-        </w:rPr>
-        <w:t>(</w:t>
-      </w:r>
-      <w:proofErr w:type="gramEnd"/>
-      <w:r>
-        <w:rPr>
-          <w:rFonts w:ascii="Consolas" w:hAnsi="Consolas" w:cs="Consolas"/>
-          <w:color w:val="000000"/>
-          <w:sz w:val="20"/>
-          <w:szCs w:val="20"/>
-          <w:lang w:val="en-US"/>
-        </w:rPr>
-        <w:t>);</w:t>
+        <w:t>.iterator();</w:t>
       </w:r>
     </w:p>
     <w:p>
@@ -2846,7 +2578,6 @@
         </w:rPr>
         <w:tab/>
       </w:r>
-      <w:proofErr w:type="gramStart"/>
       <w:r>
         <w:rPr>
           <w:rFonts w:ascii="Consolas" w:hAnsi="Consolas" w:cs="Consolas"/>
@@ -2859,7 +2590,6 @@
         </w:rPr>
         <w:t>while</w:t>
       </w:r>
-      <w:proofErr w:type="gramEnd"/>
       <w:r>
         <w:rPr>
           <w:rFonts w:ascii="Consolas" w:hAnsi="Consolas" w:cs="Consolas"/>
@@ -2870,7 +2600,6 @@
         </w:rPr>
         <w:t xml:space="preserve"> (</w:t>
       </w:r>
-      <w:proofErr w:type="spellStart"/>
       <w:r>
         <w:rPr>
           <w:rFonts w:ascii="Consolas" w:hAnsi="Consolas" w:cs="Consolas"/>
@@ -2889,18 +2618,7 @@
           <w:szCs w:val="20"/>
           <w:lang w:val="en-US"/>
         </w:rPr>
-        <w:t>.hasNext</w:t>
-      </w:r>
-      <w:proofErr w:type="spellEnd"/>
-      <w:r>
-        <w:rPr>
-          <w:rFonts w:ascii="Consolas" w:hAnsi="Consolas" w:cs="Consolas"/>
-          <w:color w:val="000000"/>
-          <w:sz w:val="20"/>
-          <w:szCs w:val="20"/>
-          <w:lang w:val="en-US"/>
-        </w:rPr>
-        <w:t>()) {</w:t>
+        <w:t>.hasNext()) {</w:t>
       </w:r>
     </w:p>
     <w:p>
@@ -2948,7 +2666,6 @@
         <w:tab/>
         <w:t xml:space="preserve">Folder </w:t>
       </w:r>
-      <w:proofErr w:type="spellStart"/>
       <w:r>
         <w:rPr>
           <w:rFonts w:ascii="Consolas" w:hAnsi="Consolas" w:cs="Consolas"/>
@@ -2959,7 +2676,6 @@
         </w:rPr>
         <w:t>currentFolder</w:t>
       </w:r>
-      <w:proofErr w:type="spellEnd"/>
       <w:r>
         <w:rPr>
           <w:rFonts w:ascii="Consolas" w:hAnsi="Consolas" w:cs="Consolas"/>
@@ -2970,8 +2686,6 @@
         </w:rPr>
         <w:t xml:space="preserve">= </w:t>
       </w:r>
-      <w:proofErr w:type="spellStart"/>
-      <w:proofErr w:type="gramStart"/>
       <w:r>
         <w:rPr>
           <w:rFonts w:ascii="Consolas" w:hAnsi="Consolas" w:cs="Consolas"/>
@@ -2990,29 +2704,7 @@
           <w:szCs w:val="20"/>
           <w:lang w:val="en-US"/>
         </w:rPr>
-        <w:t>.next</w:t>
-      </w:r>
-      <w:proofErr w:type="spellEnd"/>
-      <w:r>
-        <w:rPr>
-          <w:rFonts w:ascii="Consolas" w:hAnsi="Consolas" w:cs="Consolas"/>
-          <w:color w:val="000000"/>
-          <w:sz w:val="20"/>
-          <w:szCs w:val="20"/>
-          <w:lang w:val="en-US"/>
-        </w:rPr>
-        <w:t>(</w:t>
-      </w:r>
-      <w:proofErr w:type="gramEnd"/>
-      <w:r>
-        <w:rPr>
-          <w:rFonts w:ascii="Consolas" w:hAnsi="Consolas" w:cs="Consolas"/>
-          <w:color w:val="000000"/>
-          <w:sz w:val="20"/>
-          <w:szCs w:val="20"/>
-          <w:lang w:val="en-US"/>
-        </w:rPr>
-        <w:t>);</w:t>
+        <w:t>.next();</w:t>
       </w:r>
     </w:p>
     <w:p>
@@ -3059,8 +2751,6 @@
         </w:rPr>
         <w:tab/>
       </w:r>
-      <w:proofErr w:type="spellStart"/>
-      <w:proofErr w:type="gramStart"/>
       <w:r>
         <w:rPr>
           <w:rFonts w:ascii="Consolas" w:hAnsi="Consolas" w:cs="Consolas"/>
@@ -3079,9 +2769,18 @@
           <w:szCs w:val="20"/>
           <w:lang w:val="en-US"/>
         </w:rPr>
-        <w:t>.populateMenu</w:t>
-      </w:r>
-      <w:proofErr w:type="spellEnd"/>
+        <w:t>.populateMenu(</w:t>
+      </w:r>
+      <w:r>
+        <w:rPr>
+          <w:rFonts w:ascii="Consolas" w:hAnsi="Consolas" w:cs="Consolas"/>
+          <w:color w:val="6A3E3E"/>
+          <w:sz w:val="20"/>
+          <w:szCs w:val="20"/>
+          <w:lang w:val="en-US"/>
+        </w:rPr>
+        <w:t>menu</w:t>
+      </w:r>
       <w:r>
         <w:rPr>
           <w:rFonts w:ascii="Consolas" w:hAnsi="Consolas" w:cs="Consolas"/>
@@ -3090,9 +2789,8 @@
           <w:szCs w:val="20"/>
           <w:lang w:val="en-US"/>
         </w:rPr>
-        <w:t>(</w:t>
-      </w:r>
-      <w:proofErr w:type="gramEnd"/>
+        <w:t xml:space="preserve">, </w:t>
+      </w:r>
       <w:r>
         <w:rPr>
           <w:rFonts w:ascii="Consolas" w:hAnsi="Consolas" w:cs="Consolas"/>
@@ -3101,7 +2799,7 @@
           <w:szCs w:val="20"/>
           <w:lang w:val="en-US"/>
         </w:rPr>
-        <w:t>menu</w:t>
+        <w:t>currentFolder</w:t>
       </w:r>
       <w:r>
         <w:rPr>
@@ -3111,9 +2809,8 @@
           <w:szCs w:val="20"/>
           <w:lang w:val="en-US"/>
         </w:rPr>
-        <w:t xml:space="preserve">, </w:t>
-      </w:r>
-      <w:proofErr w:type="spellStart"/>
+        <w:t>,</w:t>
+      </w:r>
       <w:r>
         <w:rPr>
           <w:rFonts w:ascii="Consolas" w:hAnsi="Consolas" w:cs="Consolas"/>
@@ -3122,29 +2819,8 @@
           <w:szCs w:val="20"/>
           <w:lang w:val="en-US"/>
         </w:rPr>
-        <w:t>currentFolder</w:t>
-      </w:r>
-      <w:r>
-        <w:rPr>
-          <w:rFonts w:ascii="Consolas" w:hAnsi="Consolas" w:cs="Consolas"/>
-          <w:color w:val="000000"/>
-          <w:sz w:val="20"/>
-          <w:szCs w:val="20"/>
-          <w:lang w:val="en-US"/>
-        </w:rPr>
-        <w:t>,</w:t>
-      </w:r>
-      <w:r>
-        <w:rPr>
-          <w:rFonts w:ascii="Consolas" w:hAnsi="Consolas" w:cs="Consolas"/>
-          <w:color w:val="6A3E3E"/>
-          <w:sz w:val="20"/>
-          <w:szCs w:val="20"/>
-          <w:lang w:val="en-US"/>
-        </w:rPr>
         <w:t>eObject</w:t>
       </w:r>
-      <w:proofErr w:type="spellEnd"/>
       <w:r>
         <w:rPr>
           <w:rFonts w:ascii="Consolas" w:hAnsi="Consolas" w:cs="Consolas"/>
@@ -3185,14 +2861,12 @@
           <w:lang w:val="en-US"/>
         </w:rPr>
       </w:pPr>
-      <w:proofErr w:type="spellStart"/>
       <w:r>
         <w:rPr>
           <w:lang w:val="en-US"/>
         </w:rPr>
         <w:t>org.eclipse.papyrus.views.modelexplorer.newchild</w:t>
       </w:r>
-      <w:proofErr w:type="spellEnd"/>
     </w:p>
     <w:p>
       <w:pPr>
@@ -3251,14 +2925,12 @@
           <w:lang w:val="en-US"/>
         </w:rPr>
       </w:pPr>
-      <w:proofErr w:type="spellStart"/>
       <w:r>
         <w:rPr>
           <w:lang w:val="en-US"/>
         </w:rPr>
         <w:t>CreationMenu</w:t>
       </w:r>
-      <w:proofErr w:type="spellEnd"/>
     </w:p>
     <w:p>
       <w:pPr>
@@ -3293,45 +2965,7 @@
         <w:rPr>
           <w:lang w:val="en-US"/>
         </w:rPr>
-        <w:t xml:space="preserve">The </w:t>
-      </w:r>
-      <w:proofErr w:type="spellStart"/>
-      <w:r>
-        <w:rPr>
-          <w:lang w:val="en-US"/>
-        </w:rPr>
-        <w:t>ElemenTypeIDRef</w:t>
-      </w:r>
-      <w:proofErr w:type="spellEnd"/>
-      <w:r>
-        <w:rPr>
-          <w:lang w:val="en-US"/>
-        </w:rPr>
-        <w:t xml:space="preserve"> correspond </w:t>
-      </w:r>
-      <w:r>
-        <w:rPr>
-          <w:lang w:val="en-US"/>
-        </w:rPr>
-        <w:t>a reference</w:t>
-      </w:r>
-      <w:r>
-        <w:rPr>
-          <w:lang w:val="en-US"/>
-        </w:rPr>
-        <w:t xml:space="preserve"> </w:t>
-      </w:r>
-      <w:r>
-        <w:rPr>
-          <w:lang w:val="en-US"/>
-        </w:rPr>
-        <w:t>to the element Type</w:t>
-      </w:r>
-      <w:r>
-        <w:rPr>
-          <w:lang w:val="en-US"/>
-        </w:rPr>
-        <w:t>.</w:t>
+        <w:t>The ElemenTypeIDRef correspond a reference to the element Type.</w:t>
       </w:r>
     </w:p>
     <w:p>
@@ -3405,19 +3039,11 @@
         </w:rPr>
         <w:t xml:space="preserve">If </w:t>
       </w:r>
-      <w:proofErr w:type="spellStart"/>
-      <w:r>
-        <w:rPr>
-          <w:lang w:val="en-US"/>
-        </w:rPr>
-        <w:t>displayAllRole</w:t>
-      </w:r>
-      <w:proofErr w:type="spellEnd"/>
-      <w:r>
-        <w:rPr>
-          <w:lang w:val="en-US"/>
-        </w:rPr>
-        <w:t xml:space="preserve"> is set to t</w:t>
+      <w:r>
+        <w:rPr>
+          <w:lang w:val="en-US"/>
+        </w:rPr>
+        <w:t>displayAllRole is set to t</w:t>
       </w:r>
       <w:r>
         <w:rPr>
@@ -3637,7 +3263,6 @@
           <w:lang w:val="en-US"/>
         </w:rPr>
       </w:pPr>
-      <w:proofErr w:type="gramStart"/>
       <w:r>
         <w:rPr>
           <w:rFonts w:ascii="Consolas" w:hAnsi="Consolas" w:cs="Consolas"/>
@@ -3658,7 +3283,6 @@
         </w:rPr>
         <w:t>xml</w:t>
       </w:r>
-      <w:proofErr w:type="gramEnd"/>
       <w:r>
         <w:rPr>
           <w:rFonts w:ascii="Consolas" w:hAnsi="Consolas" w:cs="Consolas"/>
@@ -3690,30 +3314,8 @@
           <w:szCs w:val="20"/>
           <w:lang w:val="en-US"/>
         </w:rPr>
-        <w:t>&lt;</w:t>
-      </w:r>
-      <w:proofErr w:type="spellStart"/>
-      <w:r>
-        <w:rPr>
-          <w:rFonts w:ascii="Consolas" w:hAnsi="Consolas" w:cs="Consolas"/>
-          <w:sz w:val="20"/>
-          <w:szCs w:val="20"/>
-          <w:lang w:val="en-US"/>
-        </w:rPr>
-        <w:t>ElementCreationMenuModel</w:t>
-      </w:r>
-      <w:proofErr w:type="gramStart"/>
-      <w:r>
-        <w:rPr>
-          <w:rFonts w:ascii="Consolas" w:hAnsi="Consolas" w:cs="Consolas"/>
-          <w:sz w:val="20"/>
-          <w:szCs w:val="20"/>
-          <w:lang w:val="en-US"/>
-        </w:rPr>
-        <w:t>:Folder</w:t>
-      </w:r>
-      <w:proofErr w:type="spellEnd"/>
-      <w:proofErr w:type="gramEnd"/>
+        <w:t>&lt;ElementCreationMenuModel:Folder</w:t>
+      </w:r>
     </w:p>
     <w:p>
       <w:pPr>
@@ -3737,33 +3339,13 @@
         </w:rPr>
         <w:t xml:space="preserve">    </w:t>
       </w:r>
-      <w:proofErr w:type="spellStart"/>
-      <w:proofErr w:type="gramStart"/>
-      <w:r>
-        <w:rPr>
-          <w:rFonts w:ascii="Consolas" w:hAnsi="Consolas" w:cs="Consolas"/>
-          <w:sz w:val="20"/>
-          <w:szCs w:val="20"/>
-        </w:rPr>
-        <w:t>xmi:</w:t>
-      </w:r>
-      <w:proofErr w:type="gramEnd"/>
-      <w:r>
-        <w:rPr>
-          <w:rFonts w:ascii="Consolas" w:hAnsi="Consolas" w:cs="Consolas"/>
-          <w:sz w:val="20"/>
-          <w:szCs w:val="20"/>
-        </w:rPr>
-        <w:t>version</w:t>
-      </w:r>
-      <w:proofErr w:type="spellEnd"/>
-      <w:r>
-        <w:rPr>
-          <w:rFonts w:ascii="Consolas" w:hAnsi="Consolas" w:cs="Consolas"/>
-          <w:sz w:val="20"/>
-          <w:szCs w:val="20"/>
-        </w:rPr>
-        <w:t>="2.0"</w:t>
+      <w:r>
+        <w:rPr>
+          <w:rFonts w:ascii="Consolas" w:hAnsi="Consolas" w:cs="Consolas"/>
+          <w:sz w:val="20"/>
+          <w:szCs w:val="20"/>
+        </w:rPr>
+        <w:t>xmi:version="2.0"</w:t>
       </w:r>
     </w:p>
     <w:p>
@@ -3785,25 +3367,7 @@
           <w:sz w:val="20"/>
           <w:szCs w:val="20"/>
         </w:rPr>
-        <w:t xml:space="preserve">    </w:t>
-      </w:r>
-      <w:proofErr w:type="spellStart"/>
-      <w:r>
-        <w:rPr>
-          <w:rFonts w:ascii="Consolas" w:hAnsi="Consolas" w:cs="Consolas"/>
-          <w:sz w:val="20"/>
-          <w:szCs w:val="20"/>
-        </w:rPr>
-        <w:t>xmlns:xmi</w:t>
-      </w:r>
-      <w:proofErr w:type="spellEnd"/>
-      <w:r>
-        <w:rPr>
-          <w:rFonts w:ascii="Consolas" w:hAnsi="Consolas" w:cs="Consolas"/>
-          <w:sz w:val="20"/>
-          <w:szCs w:val="20"/>
-        </w:rPr>
-        <w:t>="http://www.omg.org/XMI"</w:t>
+        <w:t xml:space="preserve">    xmlns:xmi="http://www.omg.org/XMI"</w:t>
       </w:r>
     </w:p>
     <w:p>
@@ -3825,25 +3389,7 @@
           <w:sz w:val="20"/>
           <w:szCs w:val="20"/>
         </w:rPr>
-        <w:t xml:space="preserve">    </w:t>
-      </w:r>
-      <w:proofErr w:type="spellStart"/>
-      <w:r>
-        <w:rPr>
-          <w:rFonts w:ascii="Consolas" w:hAnsi="Consolas" w:cs="Consolas"/>
-          <w:sz w:val="20"/>
-          <w:szCs w:val="20"/>
-        </w:rPr>
-        <w:t>xmlns:xsi</w:t>
-      </w:r>
-      <w:proofErr w:type="spellEnd"/>
-      <w:r>
-        <w:rPr>
-          <w:rFonts w:ascii="Consolas" w:hAnsi="Consolas" w:cs="Consolas"/>
-          <w:sz w:val="20"/>
-          <w:szCs w:val="20"/>
-        </w:rPr>
-        <w:t>="http://www.w3.org/2001/XMLSchema-instance"</w:t>
+        <w:t xml:space="preserve">    xmlns:xsi="http://www.w3.org/2001/XMLSchema-instance"</w:t>
       </w:r>
     </w:p>
     <w:p>
@@ -3868,36 +3414,14 @@
         </w:rPr>
         <w:t xml:space="preserve">    </w:t>
       </w:r>
-      <w:proofErr w:type="spellStart"/>
-      <w:proofErr w:type="gramStart"/>
-      <w:r>
-        <w:rPr>
-          <w:rFonts w:ascii="Consolas" w:hAnsi="Consolas" w:cs="Consolas"/>
-          <w:sz w:val="20"/>
-          <w:szCs w:val="20"/>
-          <w:lang w:val="en-US"/>
-        </w:rPr>
-        <w:t>xmlns:</w:t>
-      </w:r>
-      <w:proofErr w:type="gramEnd"/>
-      <w:r>
-        <w:rPr>
-          <w:rFonts w:ascii="Consolas" w:hAnsi="Consolas" w:cs="Consolas"/>
-          <w:sz w:val="20"/>
-          <w:szCs w:val="20"/>
-          <w:lang w:val="en-US"/>
-        </w:rPr>
-        <w:t>ElementCreationMenuModel</w:t>
-      </w:r>
-      <w:proofErr w:type="spellEnd"/>
-      <w:r>
-        <w:rPr>
-          <w:rFonts w:ascii="Consolas" w:hAnsi="Consolas" w:cs="Consolas"/>
-          <w:sz w:val="20"/>
-          <w:szCs w:val="20"/>
-          <w:lang w:val="en-US"/>
-        </w:rPr>
-        <w:t>="http://ElementCreationMenuModel"</w:t>
+      <w:r>
+        <w:rPr>
+          <w:rFonts w:ascii="Consolas" w:hAnsi="Consolas" w:cs="Consolas"/>
+          <w:sz w:val="20"/>
+          <w:szCs w:val="20"/>
+          <w:lang w:val="en-US"/>
+        </w:rPr>
+        <w:t>xmlns:ElementCreationMenuModel="http://ElementCreationMenuModel"</w:t>
       </w:r>
     </w:p>
     <w:p>
@@ -3921,38 +3445,7 @@
           <w:szCs w:val="20"/>
           <w:lang w:val="en-US"/>
         </w:rPr>
-        <w:t xml:space="preserve">    </w:t>
-      </w:r>
-      <w:proofErr w:type="spellStart"/>
-      <w:proofErr w:type="gramStart"/>
-      <w:r>
-        <w:rPr>
-          <w:rFonts w:ascii="Consolas" w:hAnsi="Consolas" w:cs="Consolas"/>
-          <w:sz w:val="20"/>
-          <w:szCs w:val="20"/>
-          <w:lang w:val="en-US"/>
-        </w:rPr>
-        <w:t>xsi:</w:t>
-      </w:r>
-      <w:proofErr w:type="gramEnd"/>
-      <w:r>
-        <w:rPr>
-          <w:rFonts w:ascii="Consolas" w:hAnsi="Consolas" w:cs="Consolas"/>
-          <w:sz w:val="20"/>
-          <w:szCs w:val="20"/>
-          <w:lang w:val="en-US"/>
-        </w:rPr>
-        <w:t>schemaLocation</w:t>
-      </w:r>
-      <w:proofErr w:type="spellEnd"/>
-      <w:r>
-        <w:rPr>
-          <w:rFonts w:ascii="Consolas" w:hAnsi="Consolas" w:cs="Consolas"/>
-          <w:sz w:val="20"/>
-          <w:szCs w:val="20"/>
-          <w:lang w:val="en-US"/>
-        </w:rPr>
-        <w:t>="http://ElementCreationMenuModel ../../../org.eclipse.papyrus.infra.newchild/resource/elementCreationMenuModel.ecore"</w:t>
+        <w:t xml:space="preserve">    xsi:schemaLocation="http://ElementCreationMenuModel ../../../org.eclipse.papyrus.infra.newchild/resource/elementCreationMenuModel.ecore"</w:t>
       </w:r>
     </w:p>
     <w:p>
@@ -3976,47 +3469,7 @@
           <w:szCs w:val="20"/>
           <w:lang w:val="en-US"/>
         </w:rPr>
-        <w:t xml:space="preserve">    </w:t>
-      </w:r>
-      <w:proofErr w:type="gramStart"/>
-      <w:r>
-        <w:rPr>
-          <w:rFonts w:ascii="Consolas" w:hAnsi="Consolas" w:cs="Consolas"/>
-          <w:sz w:val="20"/>
-          <w:szCs w:val="20"/>
-          <w:lang w:val="en-US"/>
-        </w:rPr>
-        <w:t>label</w:t>
-      </w:r>
-      <w:proofErr w:type="gramEnd"/>
-      <w:r>
-        <w:rPr>
-          <w:rFonts w:ascii="Consolas" w:hAnsi="Consolas" w:cs="Consolas"/>
-          <w:sz w:val="20"/>
-          <w:szCs w:val="20"/>
-          <w:lang w:val="en-US"/>
-        </w:rPr>
-        <w:t>="</w:t>
-      </w:r>
-      <w:proofErr w:type="spellStart"/>
-      <w:r>
-        <w:rPr>
-          <w:rFonts w:ascii="Consolas" w:hAnsi="Consolas" w:cs="Consolas"/>
-          <w:sz w:val="20"/>
-          <w:szCs w:val="20"/>
-          <w:lang w:val="en-US"/>
-        </w:rPr>
-        <w:t>SimpleUMLTest</w:t>
-      </w:r>
-      <w:proofErr w:type="spellEnd"/>
-      <w:r>
-        <w:rPr>
-          <w:rFonts w:ascii="Consolas" w:hAnsi="Consolas" w:cs="Consolas"/>
-          <w:sz w:val="20"/>
-          <w:szCs w:val="20"/>
-          <w:lang w:val="en-US"/>
-        </w:rPr>
-        <w:t>"&gt;</w:t>
+        <w:t xml:space="preserve">    label="SimpleUMLTest"&gt;</w:t>
       </w:r>
     </w:p>
     <w:p>
@@ -4040,58 +3493,7 @@
           <w:szCs w:val="20"/>
           <w:lang w:val="en-US"/>
         </w:rPr>
-        <w:t xml:space="preserve">  &lt;menu </w:t>
-      </w:r>
-      <w:proofErr w:type="spellStart"/>
-      <w:r>
-        <w:rPr>
-          <w:rFonts w:ascii="Consolas" w:hAnsi="Consolas" w:cs="Consolas"/>
-          <w:sz w:val="20"/>
-          <w:szCs w:val="20"/>
-          <w:lang w:val="en-US"/>
-        </w:rPr>
-        <w:t>xsi</w:t>
-      </w:r>
-      <w:proofErr w:type="gramStart"/>
-      <w:r>
-        <w:rPr>
-          <w:rFonts w:ascii="Consolas" w:hAnsi="Consolas" w:cs="Consolas"/>
-          <w:sz w:val="20"/>
-          <w:szCs w:val="20"/>
-          <w:lang w:val="en-US"/>
-        </w:rPr>
-        <w:t>:type</w:t>
-      </w:r>
-      <w:proofErr w:type="spellEnd"/>
-      <w:proofErr w:type="gramEnd"/>
-      <w:r>
-        <w:rPr>
-          <w:rFonts w:ascii="Consolas" w:hAnsi="Consolas" w:cs="Consolas"/>
-          <w:sz w:val="20"/>
-          <w:szCs w:val="20"/>
-          <w:lang w:val="en-US"/>
-        </w:rPr>
-        <w:t>="</w:t>
-      </w:r>
-      <w:proofErr w:type="spellStart"/>
-      <w:r>
-        <w:rPr>
-          <w:rFonts w:ascii="Consolas" w:hAnsi="Consolas" w:cs="Consolas"/>
-          <w:sz w:val="20"/>
-          <w:szCs w:val="20"/>
-          <w:lang w:val="en-US"/>
-        </w:rPr>
-        <w:t>ElementCreationMenuModel:CreationMenu</w:t>
-      </w:r>
-      <w:proofErr w:type="spellEnd"/>
-      <w:r>
-        <w:rPr>
-          <w:rFonts w:ascii="Consolas" w:hAnsi="Consolas" w:cs="Consolas"/>
-          <w:sz w:val="20"/>
-          <w:szCs w:val="20"/>
-          <w:lang w:val="en-US"/>
-        </w:rPr>
-        <w:t>"</w:t>
+        <w:t xml:space="preserve">  &lt;menu xsi:type="ElementCreationMenuModel:CreationMenu"</w:t>
       </w:r>
     </w:p>
     <w:p>
@@ -4115,27 +3517,7 @@
           <w:szCs w:val="20"/>
           <w:lang w:val="en-US"/>
         </w:rPr>
-        <w:t xml:space="preserve">      </w:t>
-      </w:r>
-      <w:proofErr w:type="gramStart"/>
-      <w:r>
-        <w:rPr>
-          <w:rFonts w:ascii="Consolas" w:hAnsi="Consolas" w:cs="Consolas"/>
-          <w:sz w:val="20"/>
-          <w:szCs w:val="20"/>
-          <w:lang w:val="en-US"/>
-        </w:rPr>
-        <w:t>label</w:t>
-      </w:r>
-      <w:proofErr w:type="gramEnd"/>
-      <w:r>
-        <w:rPr>
-          <w:rFonts w:ascii="Consolas" w:hAnsi="Consolas" w:cs="Consolas"/>
-          <w:sz w:val="20"/>
-          <w:szCs w:val="20"/>
-          <w:lang w:val="en-US"/>
-        </w:rPr>
-        <w:t>="Package"</w:t>
+        <w:t xml:space="preserve">      label="Package"</w:t>
       </w:r>
     </w:p>
     <w:p>
@@ -4203,47 +3585,7 @@
           <w:szCs w:val="20"/>
           <w:lang w:val="en-US"/>
         </w:rPr>
-        <w:t xml:space="preserve">      </w:t>
-      </w:r>
-      <w:proofErr w:type="spellStart"/>
-      <w:r>
-        <w:rPr>
-          <w:rFonts w:ascii="Consolas" w:hAnsi="Consolas" w:cs="Consolas"/>
-          <w:sz w:val="20"/>
-          <w:szCs w:val="20"/>
-          <w:lang w:val="en-US"/>
-        </w:rPr>
-        <w:t>elementTypeIdRef</w:t>
-      </w:r>
-      <w:proofErr w:type="spellEnd"/>
-      <w:r>
-        <w:rPr>
-          <w:rFonts w:ascii="Consolas" w:hAnsi="Consolas" w:cs="Consolas"/>
-          <w:sz w:val="20"/>
-          <w:szCs w:val="20"/>
-          <w:lang w:val="en-US"/>
-        </w:rPr>
-        <w:t>="</w:t>
-      </w:r>
-      <w:proofErr w:type="spellStart"/>
-      <w:r>
-        <w:rPr>
-          <w:rFonts w:ascii="Consolas" w:hAnsi="Consolas" w:cs="Consolas"/>
-          <w:sz w:val="20"/>
-          <w:szCs w:val="20"/>
-          <w:lang w:val="en-US"/>
-        </w:rPr>
-        <w:t>org.eclipse.papyrus.uml.Package</w:t>
-      </w:r>
-      <w:proofErr w:type="spellEnd"/>
-      <w:r>
-        <w:rPr>
-          <w:rFonts w:ascii="Consolas" w:hAnsi="Consolas" w:cs="Consolas"/>
-          <w:sz w:val="20"/>
-          <w:szCs w:val="20"/>
-          <w:lang w:val="en-US"/>
-        </w:rPr>
-        <w:t>"/&gt;</w:t>
+        <w:t xml:space="preserve">      elementTypeIdRef="org.eclipse.papyrus.uml.Package"/&gt;</w:t>
       </w:r>
     </w:p>
     <w:p>
@@ -4267,58 +3609,7 @@
           <w:szCs w:val="20"/>
           <w:lang w:val="en-US"/>
         </w:rPr>
-        <w:t xml:space="preserve">  &lt;menu </w:t>
-      </w:r>
-      <w:proofErr w:type="spellStart"/>
-      <w:r>
-        <w:rPr>
-          <w:rFonts w:ascii="Consolas" w:hAnsi="Consolas" w:cs="Consolas"/>
-          <w:sz w:val="20"/>
-          <w:szCs w:val="20"/>
-          <w:lang w:val="en-US"/>
-        </w:rPr>
-        <w:t>xsi</w:t>
-      </w:r>
-      <w:proofErr w:type="gramStart"/>
-      <w:r>
-        <w:rPr>
-          <w:rFonts w:ascii="Consolas" w:hAnsi="Consolas" w:cs="Consolas"/>
-          <w:sz w:val="20"/>
-          <w:szCs w:val="20"/>
-          <w:lang w:val="en-US"/>
-        </w:rPr>
-        <w:t>:type</w:t>
-      </w:r>
-      <w:proofErr w:type="spellEnd"/>
-      <w:proofErr w:type="gramEnd"/>
-      <w:r>
-        <w:rPr>
-          <w:rFonts w:ascii="Consolas" w:hAnsi="Consolas" w:cs="Consolas"/>
-          <w:sz w:val="20"/>
-          <w:szCs w:val="20"/>
-          <w:lang w:val="en-US"/>
-        </w:rPr>
-        <w:t>="</w:t>
-      </w:r>
-      <w:proofErr w:type="spellStart"/>
-      <w:r>
-        <w:rPr>
-          <w:rFonts w:ascii="Consolas" w:hAnsi="Consolas" w:cs="Consolas"/>
-          <w:sz w:val="20"/>
-          <w:szCs w:val="20"/>
-          <w:lang w:val="en-US"/>
-        </w:rPr>
-        <w:t>ElementCreationMenuModel:CreationMenu</w:t>
-      </w:r>
-      <w:proofErr w:type="spellEnd"/>
-      <w:r>
-        <w:rPr>
-          <w:rFonts w:ascii="Consolas" w:hAnsi="Consolas" w:cs="Consolas"/>
-          <w:sz w:val="20"/>
-          <w:szCs w:val="20"/>
-          <w:lang w:val="en-US"/>
-        </w:rPr>
-        <w:t>"</w:t>
+        <w:t xml:space="preserve">  &lt;menu xsi:type="ElementCreationMenuModel:CreationMenu"</w:t>
       </w:r>
     </w:p>
     <w:p>
@@ -4342,27 +3633,7 @@
           <w:szCs w:val="20"/>
           <w:lang w:val="en-US"/>
         </w:rPr>
-        <w:t xml:space="preserve">      </w:t>
-      </w:r>
-      <w:proofErr w:type="gramStart"/>
-      <w:r>
-        <w:rPr>
-          <w:rFonts w:ascii="Consolas" w:hAnsi="Consolas" w:cs="Consolas"/>
-          <w:sz w:val="20"/>
-          <w:szCs w:val="20"/>
-          <w:lang w:val="en-US"/>
-        </w:rPr>
-        <w:t>label</w:t>
-      </w:r>
-      <w:proofErr w:type="gramEnd"/>
-      <w:r>
-        <w:rPr>
-          <w:rFonts w:ascii="Consolas" w:hAnsi="Consolas" w:cs="Consolas"/>
-          <w:sz w:val="20"/>
-          <w:szCs w:val="20"/>
-          <w:lang w:val="en-US"/>
-        </w:rPr>
-        <w:t>="Class"</w:t>
+        <w:t xml:space="preserve">      label="Class"</w:t>
       </w:r>
     </w:p>
     <w:p>
@@ -4387,47 +3658,7 @@
           <w:lang w:val="en-US"/>
         </w:rPr>
         <w:lastRenderedPageBreak/>
-        <w:t xml:space="preserve">      </w:t>
-      </w:r>
-      <w:proofErr w:type="spellStart"/>
-      <w:r>
-        <w:rPr>
-          <w:rFonts w:ascii="Consolas" w:hAnsi="Consolas" w:cs="Consolas"/>
-          <w:sz w:val="20"/>
-          <w:szCs w:val="20"/>
-          <w:lang w:val="en-US"/>
-        </w:rPr>
-        <w:t>elementTypeIdRef</w:t>
-      </w:r>
-      <w:proofErr w:type="spellEnd"/>
-      <w:r>
-        <w:rPr>
-          <w:rFonts w:ascii="Consolas" w:hAnsi="Consolas" w:cs="Consolas"/>
-          <w:sz w:val="20"/>
-          <w:szCs w:val="20"/>
-          <w:lang w:val="en-US"/>
-        </w:rPr>
-        <w:t>="</w:t>
-      </w:r>
-      <w:proofErr w:type="spellStart"/>
-      <w:r>
-        <w:rPr>
-          <w:rFonts w:ascii="Consolas" w:hAnsi="Consolas" w:cs="Consolas"/>
-          <w:sz w:val="20"/>
-          <w:szCs w:val="20"/>
-          <w:lang w:val="en-US"/>
-        </w:rPr>
-        <w:t>org.eclipse.papyrus.uml.Class</w:t>
-      </w:r>
-      <w:proofErr w:type="spellEnd"/>
-      <w:r>
-        <w:rPr>
-          <w:rFonts w:ascii="Consolas" w:hAnsi="Consolas" w:cs="Consolas"/>
-          <w:sz w:val="20"/>
-          <w:szCs w:val="20"/>
-          <w:lang w:val="en-US"/>
-        </w:rPr>
-        <w:t>"/&gt;</w:t>
+        <w:t xml:space="preserve">      elementTypeIdRef="org.eclipse.papyrus.uml.Class"/&gt;</w:t>
       </w:r>
     </w:p>
     <w:p>
@@ -4451,58 +3682,7 @@
           <w:szCs w:val="20"/>
           <w:lang w:val="en-US"/>
         </w:rPr>
-        <w:t xml:space="preserve">  &lt;menu </w:t>
-      </w:r>
-      <w:proofErr w:type="spellStart"/>
-      <w:r>
-        <w:rPr>
-          <w:rFonts w:ascii="Consolas" w:hAnsi="Consolas" w:cs="Consolas"/>
-          <w:sz w:val="20"/>
-          <w:szCs w:val="20"/>
-          <w:lang w:val="en-US"/>
-        </w:rPr>
-        <w:t>xsi</w:t>
-      </w:r>
-      <w:proofErr w:type="gramStart"/>
-      <w:r>
-        <w:rPr>
-          <w:rFonts w:ascii="Consolas" w:hAnsi="Consolas" w:cs="Consolas"/>
-          <w:sz w:val="20"/>
-          <w:szCs w:val="20"/>
-          <w:lang w:val="en-US"/>
-        </w:rPr>
-        <w:t>:type</w:t>
-      </w:r>
-      <w:proofErr w:type="spellEnd"/>
-      <w:proofErr w:type="gramEnd"/>
-      <w:r>
-        <w:rPr>
-          <w:rFonts w:ascii="Consolas" w:hAnsi="Consolas" w:cs="Consolas"/>
-          <w:sz w:val="20"/>
-          <w:szCs w:val="20"/>
-          <w:lang w:val="en-US"/>
-        </w:rPr>
-        <w:t>="</w:t>
-      </w:r>
-      <w:proofErr w:type="spellStart"/>
-      <w:r>
-        <w:rPr>
-          <w:rFonts w:ascii="Consolas" w:hAnsi="Consolas" w:cs="Consolas"/>
-          <w:sz w:val="20"/>
-          <w:szCs w:val="20"/>
-          <w:lang w:val="en-US"/>
-        </w:rPr>
-        <w:t>ElementCreationMenuModel:Folder</w:t>
-      </w:r>
-      <w:proofErr w:type="spellEnd"/>
-      <w:r>
-        <w:rPr>
-          <w:rFonts w:ascii="Consolas" w:hAnsi="Consolas" w:cs="Consolas"/>
-          <w:sz w:val="20"/>
-          <w:szCs w:val="20"/>
-          <w:lang w:val="en-US"/>
-        </w:rPr>
-        <w:t>"</w:t>
+        <w:t xml:space="preserve">  &lt;menu xsi:type="ElementCreationMenuModel:Folder"</w:t>
       </w:r>
     </w:p>
     <w:p>
@@ -4526,29 +3706,8 @@
           <w:szCs w:val="20"/>
           <w:lang w:val="en-US"/>
         </w:rPr>
-        <w:t xml:space="preserve">      </w:t>
-      </w:r>
-      <w:proofErr w:type="gramStart"/>
-      <w:r>
-        <w:rPr>
-          <w:rFonts w:ascii="Consolas" w:hAnsi="Consolas" w:cs="Consolas"/>
-          <w:sz w:val="20"/>
-          <w:szCs w:val="20"/>
-          <w:lang w:val="en-US"/>
-        </w:rPr>
-        <w:t>label</w:t>
-      </w:r>
-      <w:proofErr w:type="gramEnd"/>
-      <w:r>
-        <w:rPr>
-          <w:rFonts w:ascii="Consolas" w:hAnsi="Consolas" w:cs="Consolas"/>
-          <w:sz w:val="20"/>
-          <w:szCs w:val="20"/>
-          <w:lang w:val="en-US"/>
-        </w:rPr>
-        <w:t>="</w:t>
-      </w:r>
-      <w:proofErr w:type="spellStart"/>
+        <w:t xml:space="preserve">      label="</w:t>
+      </w:r>
       <w:r>
         <w:rPr>
           <w:rFonts w:ascii="Consolas" w:hAnsi="Consolas" w:cs="Consolas"/>
@@ -4559,7 +3718,6 @@
         </w:rPr>
         <w:t>ElementWithFeature</w:t>
       </w:r>
-      <w:proofErr w:type="spellEnd"/>
       <w:r>
         <w:rPr>
           <w:rFonts w:ascii="Consolas" w:hAnsi="Consolas" w:cs="Consolas"/>
@@ -4591,58 +3749,7 @@
           <w:szCs w:val="20"/>
           <w:lang w:val="en-US"/>
         </w:rPr>
-        <w:t xml:space="preserve">    &lt;menu </w:t>
-      </w:r>
-      <w:proofErr w:type="spellStart"/>
-      <w:r>
-        <w:rPr>
-          <w:rFonts w:ascii="Consolas" w:hAnsi="Consolas" w:cs="Consolas"/>
-          <w:sz w:val="20"/>
-          <w:szCs w:val="20"/>
-          <w:lang w:val="en-US"/>
-        </w:rPr>
-        <w:t>xsi</w:t>
-      </w:r>
-      <w:proofErr w:type="gramStart"/>
-      <w:r>
-        <w:rPr>
-          <w:rFonts w:ascii="Consolas" w:hAnsi="Consolas" w:cs="Consolas"/>
-          <w:sz w:val="20"/>
-          <w:szCs w:val="20"/>
-          <w:lang w:val="en-US"/>
-        </w:rPr>
-        <w:t>:type</w:t>
-      </w:r>
-      <w:proofErr w:type="spellEnd"/>
-      <w:proofErr w:type="gramEnd"/>
-      <w:r>
-        <w:rPr>
-          <w:rFonts w:ascii="Consolas" w:hAnsi="Consolas" w:cs="Consolas"/>
-          <w:sz w:val="20"/>
-          <w:szCs w:val="20"/>
-          <w:lang w:val="en-US"/>
-        </w:rPr>
-        <w:t>="</w:t>
-      </w:r>
-      <w:proofErr w:type="spellStart"/>
-      <w:r>
-        <w:rPr>
-          <w:rFonts w:ascii="Consolas" w:hAnsi="Consolas" w:cs="Consolas"/>
-          <w:sz w:val="20"/>
-          <w:szCs w:val="20"/>
-          <w:lang w:val="en-US"/>
-        </w:rPr>
-        <w:t>ElementCreationMenuModel:CreationMenu</w:t>
-      </w:r>
-      <w:proofErr w:type="spellEnd"/>
-      <w:r>
-        <w:rPr>
-          <w:rFonts w:ascii="Consolas" w:hAnsi="Consolas" w:cs="Consolas"/>
-          <w:sz w:val="20"/>
-          <w:szCs w:val="20"/>
-          <w:lang w:val="en-US"/>
-        </w:rPr>
-        <w:t>"</w:t>
+        <w:t xml:space="preserve">    &lt;menu xsi:type="ElementCreationMenuModel:CreationMenu"</w:t>
       </w:r>
     </w:p>
     <w:p>
@@ -4666,47 +3773,7 @@
           <w:szCs w:val="20"/>
           <w:lang w:val="en-US"/>
         </w:rPr>
-        <w:t xml:space="preserve">        </w:t>
-      </w:r>
-      <w:proofErr w:type="gramStart"/>
-      <w:r>
-        <w:rPr>
-          <w:rFonts w:ascii="Consolas" w:hAnsi="Consolas" w:cs="Consolas"/>
-          <w:sz w:val="20"/>
-          <w:szCs w:val="20"/>
-          <w:lang w:val="en-US"/>
-        </w:rPr>
-        <w:t>label</w:t>
-      </w:r>
-      <w:proofErr w:type="gramEnd"/>
-      <w:r>
-        <w:rPr>
-          <w:rFonts w:ascii="Consolas" w:hAnsi="Consolas" w:cs="Consolas"/>
-          <w:sz w:val="20"/>
-          <w:szCs w:val="20"/>
-          <w:lang w:val="en-US"/>
-        </w:rPr>
-        <w:t>="</w:t>
-      </w:r>
-      <w:proofErr w:type="spellStart"/>
-      <w:r>
-        <w:rPr>
-          <w:rFonts w:ascii="Consolas" w:hAnsi="Consolas" w:cs="Consolas"/>
-          <w:sz w:val="20"/>
-          <w:szCs w:val="20"/>
-          <w:lang w:val="en-US"/>
-        </w:rPr>
-        <w:t>NestedClass</w:t>
-      </w:r>
-      <w:proofErr w:type="spellEnd"/>
-      <w:r>
-        <w:rPr>
-          <w:rFonts w:ascii="Consolas" w:hAnsi="Consolas" w:cs="Consolas"/>
-          <w:sz w:val="20"/>
-          <w:szCs w:val="20"/>
-          <w:lang w:val="en-US"/>
-        </w:rPr>
-        <w:t>"</w:t>
+        <w:t xml:space="preserve">        label="NestedClass"</w:t>
       </w:r>
     </w:p>
     <w:p>
@@ -4774,49 +3841,7 @@
           <w:szCs w:val="20"/>
           <w:lang w:val="en-US"/>
         </w:rPr>
-        <w:t xml:space="preserve">        </w:t>
-      </w:r>
-      <w:proofErr w:type="spellStart"/>
-      <w:proofErr w:type="gramStart"/>
-      <w:r>
-        <w:rPr>
-          <w:rFonts w:ascii="Consolas" w:hAnsi="Consolas" w:cs="Consolas"/>
-          <w:sz w:val="20"/>
-          <w:szCs w:val="20"/>
-          <w:lang w:val="en-US"/>
-        </w:rPr>
-        <w:t>elementTypeIdRef</w:t>
-      </w:r>
-      <w:proofErr w:type="spellEnd"/>
-      <w:proofErr w:type="gramEnd"/>
-      <w:r>
-        <w:rPr>
-          <w:rFonts w:ascii="Consolas" w:hAnsi="Consolas" w:cs="Consolas"/>
-          <w:sz w:val="20"/>
-          <w:szCs w:val="20"/>
-          <w:lang w:val="en-US"/>
-        </w:rPr>
-        <w:t>="</w:t>
-      </w:r>
-      <w:proofErr w:type="spellStart"/>
-      <w:r>
-        <w:rPr>
-          <w:rFonts w:ascii="Consolas" w:hAnsi="Consolas" w:cs="Consolas"/>
-          <w:sz w:val="20"/>
-          <w:szCs w:val="20"/>
-          <w:lang w:val="en-US"/>
-        </w:rPr>
-        <w:t>org.eclipse.papyrus.uml.Class</w:t>
-      </w:r>
-      <w:proofErr w:type="spellEnd"/>
-      <w:r>
-        <w:rPr>
-          <w:rFonts w:ascii="Consolas" w:hAnsi="Consolas" w:cs="Consolas"/>
-          <w:sz w:val="20"/>
-          <w:szCs w:val="20"/>
-          <w:lang w:val="en-US"/>
-        </w:rPr>
-        <w:t>"</w:t>
+        <w:t xml:space="preserve">        elementTypeIdRef="org.eclipse.papyrus.uml.Class"</w:t>
       </w:r>
     </w:p>
     <w:p>
@@ -4840,47 +3865,7 @@
           <w:szCs w:val="20"/>
           <w:lang w:val="en-US"/>
         </w:rPr>
-        <w:t xml:space="preserve">        </w:t>
-      </w:r>
-      <w:proofErr w:type="gramStart"/>
-      <w:r>
-        <w:rPr>
-          <w:rFonts w:ascii="Consolas" w:hAnsi="Consolas" w:cs="Consolas"/>
-          <w:sz w:val="20"/>
-          <w:szCs w:val="20"/>
-          <w:lang w:val="en-US"/>
-        </w:rPr>
-        <w:t>role</w:t>
-      </w:r>
-      <w:proofErr w:type="gramEnd"/>
-      <w:r>
-        <w:rPr>
-          <w:rFonts w:ascii="Consolas" w:hAnsi="Consolas" w:cs="Consolas"/>
-          <w:sz w:val="20"/>
-          <w:szCs w:val="20"/>
-          <w:lang w:val="en-US"/>
-        </w:rPr>
-        <w:t>="</w:t>
-      </w:r>
-      <w:proofErr w:type="spellStart"/>
-      <w:r>
-        <w:rPr>
-          <w:rFonts w:ascii="Consolas" w:hAnsi="Consolas" w:cs="Consolas"/>
-          <w:sz w:val="20"/>
-          <w:szCs w:val="20"/>
-          <w:lang w:val="en-US"/>
-        </w:rPr>
-        <w:t>nestedClassifier</w:t>
-      </w:r>
-      <w:proofErr w:type="spellEnd"/>
-      <w:r>
-        <w:rPr>
-          <w:rFonts w:ascii="Consolas" w:hAnsi="Consolas" w:cs="Consolas"/>
-          <w:sz w:val="20"/>
-          <w:szCs w:val="20"/>
-          <w:lang w:val="en-US"/>
-        </w:rPr>
-        <w:t>"/&gt;</w:t>
+        <w:t xml:space="preserve">        role="nestedClassifier"/&gt;</w:t>
       </w:r>
     </w:p>
     <w:p>
@@ -4904,58 +3889,7 @@
           <w:szCs w:val="20"/>
           <w:lang w:val="en-US"/>
         </w:rPr>
-        <w:t xml:space="preserve">    &lt;menu </w:t>
-      </w:r>
-      <w:proofErr w:type="spellStart"/>
-      <w:r>
-        <w:rPr>
-          <w:rFonts w:ascii="Consolas" w:hAnsi="Consolas" w:cs="Consolas"/>
-          <w:sz w:val="20"/>
-          <w:szCs w:val="20"/>
-          <w:lang w:val="en-US"/>
-        </w:rPr>
-        <w:t>xsi</w:t>
-      </w:r>
-      <w:proofErr w:type="gramStart"/>
-      <w:r>
-        <w:rPr>
-          <w:rFonts w:ascii="Consolas" w:hAnsi="Consolas" w:cs="Consolas"/>
-          <w:sz w:val="20"/>
-          <w:szCs w:val="20"/>
-          <w:lang w:val="en-US"/>
-        </w:rPr>
-        <w:t>:type</w:t>
-      </w:r>
-      <w:proofErr w:type="spellEnd"/>
-      <w:proofErr w:type="gramEnd"/>
-      <w:r>
-        <w:rPr>
-          <w:rFonts w:ascii="Consolas" w:hAnsi="Consolas" w:cs="Consolas"/>
-          <w:sz w:val="20"/>
-          <w:szCs w:val="20"/>
-          <w:lang w:val="en-US"/>
-        </w:rPr>
-        <w:t>="</w:t>
-      </w:r>
-      <w:proofErr w:type="spellStart"/>
-      <w:r>
-        <w:rPr>
-          <w:rFonts w:ascii="Consolas" w:hAnsi="Consolas" w:cs="Consolas"/>
-          <w:sz w:val="20"/>
-          <w:szCs w:val="20"/>
-          <w:lang w:val="en-US"/>
-        </w:rPr>
-        <w:t>ElementCreationMenuModel:CreationMenu</w:t>
-      </w:r>
-      <w:proofErr w:type="spellEnd"/>
-      <w:r>
-        <w:rPr>
-          <w:rFonts w:ascii="Consolas" w:hAnsi="Consolas" w:cs="Consolas"/>
-          <w:sz w:val="20"/>
-          <w:szCs w:val="20"/>
-          <w:lang w:val="en-US"/>
-        </w:rPr>
-        <w:t>"</w:t>
+        <w:t xml:space="preserve">    &lt;menu xsi:type="ElementCreationMenuModel:CreationMenu"</w:t>
       </w:r>
     </w:p>
     <w:p>
@@ -4979,27 +3913,7 @@
           <w:szCs w:val="20"/>
           <w:lang w:val="en-US"/>
         </w:rPr>
-        <w:t xml:space="preserve">        </w:t>
-      </w:r>
-      <w:proofErr w:type="gramStart"/>
-      <w:r>
-        <w:rPr>
-          <w:rFonts w:ascii="Consolas" w:hAnsi="Consolas" w:cs="Consolas"/>
-          <w:sz w:val="20"/>
-          <w:szCs w:val="20"/>
-          <w:lang w:val="en-US"/>
-        </w:rPr>
-        <w:t>label</w:t>
-      </w:r>
-      <w:proofErr w:type="gramEnd"/>
-      <w:r>
-        <w:rPr>
-          <w:rFonts w:ascii="Consolas" w:hAnsi="Consolas" w:cs="Consolas"/>
-          <w:sz w:val="20"/>
-          <w:szCs w:val="20"/>
-          <w:lang w:val="en-US"/>
-        </w:rPr>
-        <w:t>="Integer"</w:t>
+        <w:t xml:space="preserve">        label="Integer"</w:t>
       </w:r>
     </w:p>
     <w:p>
@@ -5023,47 +3937,7 @@
           <w:szCs w:val="20"/>
           <w:lang w:val="en-US"/>
         </w:rPr>
-        <w:t xml:space="preserve">        </w:t>
-      </w:r>
-      <w:proofErr w:type="spellStart"/>
-      <w:r>
-        <w:rPr>
-          <w:rFonts w:ascii="Consolas" w:hAnsi="Consolas" w:cs="Consolas"/>
-          <w:sz w:val="20"/>
-          <w:szCs w:val="20"/>
-          <w:lang w:val="en-US"/>
-        </w:rPr>
-        <w:t>elementTypeIdRef</w:t>
-      </w:r>
-      <w:proofErr w:type="spellEnd"/>
-      <w:r>
-        <w:rPr>
-          <w:rFonts w:ascii="Consolas" w:hAnsi="Consolas" w:cs="Consolas"/>
-          <w:sz w:val="20"/>
-          <w:szCs w:val="20"/>
-          <w:lang w:val="en-US"/>
-        </w:rPr>
-        <w:t>="</w:t>
-      </w:r>
-      <w:proofErr w:type="spellStart"/>
-      <w:r>
-        <w:rPr>
-          <w:rFonts w:ascii="Consolas" w:hAnsi="Consolas" w:cs="Consolas"/>
-          <w:sz w:val="20"/>
-          <w:szCs w:val="20"/>
-          <w:lang w:val="en-US"/>
-        </w:rPr>
-        <w:t>org.eclipse.papyrus.uml.LiteralInteger</w:t>
-      </w:r>
-      <w:proofErr w:type="spellEnd"/>
-      <w:r>
-        <w:rPr>
-          <w:rFonts w:ascii="Consolas" w:hAnsi="Consolas" w:cs="Consolas"/>
-          <w:sz w:val="20"/>
-          <w:szCs w:val="20"/>
-          <w:lang w:val="en-US"/>
-        </w:rPr>
-        <w:t>"/&gt;</w:t>
+        <w:t xml:space="preserve">        elementTypeIdRef="org.eclipse.papyrus.uml.LiteralInteger"/&gt;</w:t>
       </w:r>
     </w:p>
     <w:p>
@@ -5087,58 +3961,7 @@
           <w:szCs w:val="20"/>
           <w:lang w:val="en-US"/>
         </w:rPr>
-        <w:t xml:space="preserve">    &lt;menu </w:t>
-      </w:r>
-      <w:proofErr w:type="spellStart"/>
-      <w:r>
-        <w:rPr>
-          <w:rFonts w:ascii="Consolas" w:hAnsi="Consolas" w:cs="Consolas"/>
-          <w:sz w:val="20"/>
-          <w:szCs w:val="20"/>
-          <w:lang w:val="en-US"/>
-        </w:rPr>
-        <w:t>xsi</w:t>
-      </w:r>
-      <w:proofErr w:type="gramStart"/>
-      <w:r>
-        <w:rPr>
-          <w:rFonts w:ascii="Consolas" w:hAnsi="Consolas" w:cs="Consolas"/>
-          <w:sz w:val="20"/>
-          <w:szCs w:val="20"/>
-          <w:lang w:val="en-US"/>
-        </w:rPr>
-        <w:t>:type</w:t>
-      </w:r>
-      <w:proofErr w:type="spellEnd"/>
-      <w:proofErr w:type="gramEnd"/>
-      <w:r>
-        <w:rPr>
-          <w:rFonts w:ascii="Consolas" w:hAnsi="Consolas" w:cs="Consolas"/>
-          <w:sz w:val="20"/>
-          <w:szCs w:val="20"/>
-          <w:lang w:val="en-US"/>
-        </w:rPr>
-        <w:t>="</w:t>
-      </w:r>
-      <w:proofErr w:type="spellStart"/>
-      <w:r>
-        <w:rPr>
-          <w:rFonts w:ascii="Consolas" w:hAnsi="Consolas" w:cs="Consolas"/>
-          <w:sz w:val="20"/>
-          <w:szCs w:val="20"/>
-          <w:lang w:val="en-US"/>
-        </w:rPr>
-        <w:t>ElementCreationMenuModel:CreationMenu</w:t>
-      </w:r>
-      <w:proofErr w:type="spellEnd"/>
-      <w:r>
-        <w:rPr>
-          <w:rFonts w:ascii="Consolas" w:hAnsi="Consolas" w:cs="Consolas"/>
-          <w:sz w:val="20"/>
-          <w:szCs w:val="20"/>
-          <w:lang w:val="en-US"/>
-        </w:rPr>
-        <w:t>"</w:t>
+        <w:t xml:space="preserve">    &lt;menu xsi:type="ElementCreationMenuModel:CreationMenu"</w:t>
       </w:r>
     </w:p>
     <w:p>
@@ -5162,29 +3985,8 @@
           <w:szCs w:val="20"/>
           <w:lang w:val="en-US"/>
         </w:rPr>
-        <w:t xml:space="preserve">        </w:t>
-      </w:r>
-      <w:proofErr w:type="gramStart"/>
-      <w:r>
-        <w:rPr>
-          <w:rFonts w:ascii="Consolas" w:hAnsi="Consolas" w:cs="Consolas"/>
-          <w:sz w:val="20"/>
-          <w:szCs w:val="20"/>
-          <w:lang w:val="en-US"/>
-        </w:rPr>
-        <w:t>label</w:t>
-      </w:r>
-      <w:proofErr w:type="gramEnd"/>
-      <w:r>
-        <w:rPr>
-          <w:rFonts w:ascii="Consolas" w:hAnsi="Consolas" w:cs="Consolas"/>
-          <w:sz w:val="20"/>
-          <w:szCs w:val="20"/>
-          <w:lang w:val="en-US"/>
-        </w:rPr>
-        <w:t>="</w:t>
-      </w:r>
-      <w:proofErr w:type="spellStart"/>
+        <w:t xml:space="preserve">        label="</w:t>
+      </w:r>
       <w:r>
         <w:rPr>
           <w:rFonts w:ascii="Consolas" w:hAnsi="Consolas" w:cs="Consolas"/>
@@ -5193,18 +3995,7 @@
           <w:szCs w:val="20"/>
           <w:lang w:val="en-US"/>
         </w:rPr>
-        <w:t>MyActivity</w:t>
-      </w:r>
-      <w:proofErr w:type="spellEnd"/>
-      <w:r>
-        <w:rPr>
-          <w:rFonts w:ascii="Consolas" w:hAnsi="Consolas" w:cs="Consolas"/>
-          <w:color w:val="FE8637" w:themeColor="accent1"/>
-          <w:sz w:val="20"/>
-          <w:szCs w:val="20"/>
-          <w:lang w:val="en-US"/>
-        </w:rPr>
-        <w:t>"</w:t>
+        <w:t>MyActivity"</w:t>
       </w:r>
       <w:r>
         <w:rPr>
@@ -5214,20 +4005,8 @@
           <w:szCs w:val="20"/>
           <w:lang w:val="en-US"/>
         </w:rPr>
-        <w:t>&lt;</w:t>
-      </w:r>
-      <w:bookmarkStart w:id="11" w:name="_GoBack"/>
-      <w:r>
-        <w:rPr>
-          <w:rFonts w:ascii="Consolas" w:hAnsi="Consolas" w:cs="Consolas"/>
-          <w:color w:val="00B0F0"/>
-          <w:sz w:val="20"/>
-          <w:szCs w:val="20"/>
-          <w:lang w:val="en-US"/>
-        </w:rPr>
-        <w:t>!--display role--&gt;</w:t>
-      </w:r>
-      <w:bookmarkEnd w:id="11"/>
+        <w:t>&lt;!--display role--&gt;</w:t>
+      </w:r>
     </w:p>
     <w:p>
       <w:pPr>
@@ -5295,29 +4074,8 @@
           <w:szCs w:val="20"/>
           <w:lang w:val="en-US"/>
         </w:rPr>
-        <w:t xml:space="preserve">        </w:t>
-      </w:r>
-      <w:proofErr w:type="spellStart"/>
-      <w:r>
-        <w:rPr>
-          <w:rFonts w:ascii="Consolas" w:hAnsi="Consolas" w:cs="Consolas"/>
-          <w:sz w:val="20"/>
-          <w:szCs w:val="20"/>
-          <w:lang w:val="en-US"/>
-        </w:rPr>
-        <w:t>elementTypeIdRef</w:t>
-      </w:r>
-      <w:proofErr w:type="spellEnd"/>
-      <w:r>
-        <w:rPr>
-          <w:rFonts w:ascii="Consolas" w:hAnsi="Consolas" w:cs="Consolas"/>
-          <w:sz w:val="20"/>
-          <w:szCs w:val="20"/>
-          <w:lang w:val="en-US"/>
-        </w:rPr>
-        <w:t>="</w:t>
-      </w:r>
-      <w:proofErr w:type="spellStart"/>
+        <w:t xml:space="preserve">        elementTypeIdRef="</w:t>
+      </w:r>
       <w:r>
         <w:rPr>
           <w:rFonts w:ascii="Consolas" w:hAnsi="Consolas" w:cs="Consolas"/>
@@ -5328,7 +4086,6 @@
         </w:rPr>
         <w:t>org.eclipse.papyrus.uml.Activity</w:t>
       </w:r>
-      <w:proofErr w:type="spellEnd"/>
       <w:r>
         <w:rPr>
           <w:rFonts w:ascii="Consolas" w:hAnsi="Consolas" w:cs="Consolas"/>
@@ -5378,25 +4135,7 @@
           <w:sz w:val="20"/>
           <w:szCs w:val="20"/>
         </w:rPr>
-        <w:t>&lt;/</w:t>
-      </w:r>
-      <w:proofErr w:type="gramStart"/>
-      <w:r>
-        <w:rPr>
-          <w:rFonts w:ascii="Consolas" w:hAnsi="Consolas" w:cs="Consolas"/>
-          <w:sz w:val="20"/>
-          <w:szCs w:val="20"/>
-        </w:rPr>
-        <w:t>menu</w:t>
-      </w:r>
-      <w:proofErr w:type="gramEnd"/>
-      <w:r>
-        <w:rPr>
-          <w:rFonts w:ascii="Consolas" w:hAnsi="Consolas" w:cs="Consolas"/>
-          <w:sz w:val="20"/>
-          <w:szCs w:val="20"/>
-        </w:rPr>
-        <w:t>&gt;</w:t>
+        <w:t>&lt;/menu&gt;</w:t>
       </w:r>
     </w:p>
     <w:p>
@@ -5418,25 +4157,7 @@
           <w:sz w:val="20"/>
           <w:szCs w:val="20"/>
         </w:rPr>
-        <w:t>&lt;/</w:t>
-      </w:r>
-      <w:proofErr w:type="spellStart"/>
-      <w:r>
-        <w:rPr>
-          <w:rFonts w:ascii="Consolas" w:hAnsi="Consolas" w:cs="Consolas"/>
-          <w:sz w:val="20"/>
-          <w:szCs w:val="20"/>
-        </w:rPr>
-        <w:t>ElementCreationMenuModel:Folder</w:t>
-      </w:r>
-      <w:proofErr w:type="spellEnd"/>
-      <w:r>
-        <w:rPr>
-          <w:rFonts w:ascii="Consolas" w:hAnsi="Consolas" w:cs="Consolas"/>
-          <w:sz w:val="20"/>
-          <w:szCs w:val="20"/>
-        </w:rPr>
-        <w:t>&gt;</w:t>
+        <w:t>&lt;/ElementCreationMenuModel:Folder&gt;</w:t>
       </w:r>
     </w:p>
     <w:p>
@@ -9296,7 +8017,7 @@
 </file>
 
 <file path=customXml/itemProps2.xml><?xml version="1.0" encoding="utf-8"?>
-<ds:datastoreItem xmlns:ds="http://schemas.openxmlformats.org/officeDocument/2006/customXml" ds:itemID="{6FD4E325-2DAF-4034-A87E-5E9D06C00CAE}">
+<ds:datastoreItem xmlns:ds="http://schemas.openxmlformats.org/officeDocument/2006/customXml" ds:itemID="{51D3E5AE-574A-4703-AC74-5BA8299372B0}">
   <ds:schemaRefs>
     <ds:schemaRef ds:uri="http://schemas.openxmlformats.org/officeDocument/2006/bibliography"/>
   </ds:schemaRefs>

</xml_diff>